<commit_message>
sistemazione e aggiunta tempo lavoro
</commit_message>
<xml_diff>
--- a/documentazione/Documentazione Analisi e Requisiti.docx
+++ b/documentazione/Documentazione Analisi e Requisiti.docx
@@ -5,72 +5,10 @@
     <w:p>
       <w:pPr>
         <w:pStyle w:val="Title"/>
-        <w:keepNext w:val="0"/>
-        <w:keepLines w:val="0"/>
-        <w:pageBreakBefore w:val="0"/>
-        <w:widowControl w:val="0"/>
-        <w:pBdr>
-          <w:top w:space="0" w:sz="0" w:val="nil"/>
-          <w:left w:space="0" w:sz="0" w:val="nil"/>
-          <w:bottom w:space="0" w:sz="0" w:val="nil"/>
-          <w:right w:space="0" w:sz="0" w:val="nil"/>
-          <w:between w:space="0" w:sz="0" w:val="nil"/>
-        </w:pBdr>
-        <w:shd w:fill="auto" w:val="clear"/>
-        <w:spacing w:after="0" w:before="0" w:line="276" w:lineRule="auto"/>
-        <w:ind w:left="0" w:right="0" w:firstLine="0"/>
-        <w:jc w:val="left"/>
-        <w:rPr>
-          <w:rFonts w:ascii="Arial" w:cs="Arial" w:eastAsia="Arial" w:hAnsi="Arial"/>
-          <w:b w:val="0"/>
-          <w:i w:val="0"/>
-          <w:smallCaps w:val="0"/>
-          <w:strike w:val="0"/>
-          <w:color w:val="000000"/>
-          <w:sz w:val="22"/>
-          <w:szCs w:val="22"/>
-          <w:u w:val="none"/>
-          <w:shd w:fill="auto" w:val="clear"/>
-          <w:vertAlign w:val="baseline"/>
-        </w:rPr>
-        <w:sectPr>
-          <w:pgSz w:h="16834" w:w="11909" w:orient="portrait"/>
-          <w:pgMar w:bottom="1440" w:top="1440" w:left="1440" w:right="1440" w:header="720" w:footer="720"/>
-          <w:pgNumType w:start="1"/>
-        </w:sectPr>
-      </w:pPr>
-      <w:bookmarkStart w:colFirst="0" w:colLast="0" w:name="_todmd63mv7h0" w:id="0"/>
+        <w:rPr/>
+      </w:pPr>
+      <w:bookmarkStart w:colFirst="0" w:colLast="0" w:name="_f71dbqjwbfw" w:id="0"/>
       <w:bookmarkEnd w:id="0"/>
-      <w:r>
-        <w:rPr>
-          <w:rFonts w:ascii="Arial" w:cs="Arial" w:eastAsia="Arial" w:hAnsi="Arial"/>
-          <w:b w:val="0"/>
-          <w:i w:val="0"/>
-          <w:smallCaps w:val="0"/>
-          <w:strike w:val="0"/>
-          <w:color w:val="000000"/>
-          <w:sz w:val="52"/>
-          <w:szCs w:val="52"/>
-          <w:u w:val="none"/>
-          <w:shd w:fill="auto" w:val="clear"/>
-          <w:vertAlign w:val="baseline"/>
-          <w:rtl w:val="0"/>
-        </w:rPr>
-        <w:t xml:space="preserve">Scheda 1</w:t>
-      </w:r>
-      <w:r>
-        <w:rPr>
-          <w:rtl w:val="0"/>
-        </w:rPr>
-      </w:r>
-    </w:p>
-    <w:p>
-      <w:pPr>
-        <w:pStyle w:val="Title"/>
-        <w:rPr/>
-      </w:pPr>
-      <w:bookmarkStart w:colFirst="0" w:colLast="0" w:name="_f71dbqjwbfw" w:id="1"/>
-      <w:bookmarkEnd w:id="1"/>
       <w:r>
         <w:rPr>
           <w:rtl w:val="0"/>
@@ -94,7 +32,17 @@
             </w:tabs>
             <w:spacing w:before="60" w:line="240" w:lineRule="auto"/>
             <w:rPr>
+              <w:rFonts w:ascii="Arial" w:cs="Arial" w:eastAsia="Arial" w:hAnsi="Arial"/>
               <w:b w:val="1"/>
+              <w:i w:val="0"/>
+              <w:smallCaps w:val="0"/>
+              <w:strike w:val="0"/>
+              <w:color w:val="000000"/>
+              <w:sz w:val="22"/>
+              <w:szCs w:val="22"/>
+              <w:u w:val="none"/>
+              <w:shd w:fill="auto" w:val="clear"/>
+              <w:vertAlign w:val="baseline"/>
             </w:rPr>
           </w:pPr>
           <w:r>
@@ -105,7 +53,17 @@
           <w:hyperlink w:anchor="_79cwg5c6qf6s">
             <w:r>
               <w:rPr>
+                <w:rFonts w:ascii="Arial" w:cs="Arial" w:eastAsia="Arial" w:hAnsi="Arial"/>
                 <w:b w:val="1"/>
+                <w:i w:val="0"/>
+                <w:smallCaps w:val="0"/>
+                <w:strike w:val="0"/>
+                <w:color w:val="000000"/>
+                <w:sz w:val="22"/>
+                <w:szCs w:val="22"/>
+                <w:u w:val="none"/>
+                <w:shd w:fill="auto" w:val="clear"/>
+                <w:vertAlign w:val="baseline"/>
                 <w:rtl w:val="0"/>
               </w:rPr>
               <w:t xml:space="preserve">Scopo del Progetto</w:t>
@@ -127,13 +85,33 @@
             </w:tabs>
             <w:spacing w:before="60" w:line="240" w:lineRule="auto"/>
             <w:rPr>
+              <w:rFonts w:ascii="Arial" w:cs="Arial" w:eastAsia="Arial" w:hAnsi="Arial"/>
               <w:b w:val="1"/>
+              <w:i w:val="0"/>
+              <w:smallCaps w:val="0"/>
+              <w:strike w:val="0"/>
+              <w:color w:val="000000"/>
+              <w:sz w:val="22"/>
+              <w:szCs w:val="22"/>
+              <w:u w:val="none"/>
+              <w:shd w:fill="auto" w:val="clear"/>
+              <w:vertAlign w:val="baseline"/>
             </w:rPr>
           </w:pPr>
           <w:hyperlink w:anchor="_jop8ahbtvd4s">
             <w:r>
               <w:rPr>
+                <w:rFonts w:ascii="Arial" w:cs="Arial" w:eastAsia="Arial" w:hAnsi="Arial"/>
                 <w:b w:val="1"/>
+                <w:i w:val="0"/>
+                <w:smallCaps w:val="0"/>
+                <w:strike w:val="0"/>
+                <w:color w:val="000000"/>
+                <w:sz w:val="22"/>
+                <w:szCs w:val="22"/>
+                <w:u w:val="none"/>
+                <w:shd w:fill="auto" w:val="clear"/>
+                <w:vertAlign w:val="baseline"/>
                 <w:rtl w:val="0"/>
               </w:rPr>
               <w:t xml:space="preserve">Specifica dei Requisiti</w:t>
@@ -155,11 +133,34 @@
             </w:tabs>
             <w:spacing w:before="60" w:line="240" w:lineRule="auto"/>
             <w:ind w:left="360" w:firstLine="0"/>
-            <w:rPr/>
+            <w:rPr>
+              <w:rFonts w:ascii="Arial" w:cs="Arial" w:eastAsia="Arial" w:hAnsi="Arial"/>
+              <w:b w:val="0"/>
+              <w:i w:val="0"/>
+              <w:smallCaps w:val="0"/>
+              <w:strike w:val="0"/>
+              <w:color w:val="000000"/>
+              <w:sz w:val="22"/>
+              <w:szCs w:val="22"/>
+              <w:u w:val="none"/>
+              <w:shd w:fill="auto" w:val="clear"/>
+              <w:vertAlign w:val="baseline"/>
+            </w:rPr>
           </w:pPr>
           <w:hyperlink w:anchor="_oew2a5fuiccu">
             <w:r>
               <w:rPr>
+                <w:rFonts w:ascii="Arial" w:cs="Arial" w:eastAsia="Arial" w:hAnsi="Arial"/>
+                <w:b w:val="0"/>
+                <w:i w:val="0"/>
+                <w:smallCaps w:val="0"/>
+                <w:strike w:val="0"/>
+                <w:color w:val="000000"/>
+                <w:sz w:val="22"/>
+                <w:szCs w:val="22"/>
+                <w:u w:val="none"/>
+                <w:shd w:fill="auto" w:val="clear"/>
+                <w:vertAlign w:val="baseline"/>
                 <w:rtl w:val="0"/>
               </w:rPr>
               <w:t xml:space="preserve">Requisiti Funzionali</w:t>
@@ -181,11 +182,34 @@
             </w:tabs>
             <w:spacing w:before="60" w:line="240" w:lineRule="auto"/>
             <w:ind w:left="360" w:firstLine="0"/>
-            <w:rPr/>
+            <w:rPr>
+              <w:rFonts w:ascii="Arial" w:cs="Arial" w:eastAsia="Arial" w:hAnsi="Arial"/>
+              <w:b w:val="0"/>
+              <w:i w:val="0"/>
+              <w:smallCaps w:val="0"/>
+              <w:strike w:val="0"/>
+              <w:color w:val="000000"/>
+              <w:sz w:val="22"/>
+              <w:szCs w:val="22"/>
+              <w:u w:val="none"/>
+              <w:shd w:fill="auto" w:val="clear"/>
+              <w:vertAlign w:val="baseline"/>
+            </w:rPr>
           </w:pPr>
           <w:hyperlink w:anchor="_cf84hppg4oc9">
             <w:r>
               <w:rPr>
+                <w:rFonts w:ascii="Arial" w:cs="Arial" w:eastAsia="Arial" w:hAnsi="Arial"/>
+                <w:b w:val="0"/>
+                <w:i w:val="0"/>
+                <w:smallCaps w:val="0"/>
+                <w:strike w:val="0"/>
+                <w:color w:val="000000"/>
+                <w:sz w:val="22"/>
+                <w:szCs w:val="22"/>
+                <w:u w:val="none"/>
+                <w:shd w:fill="auto" w:val="clear"/>
+                <w:vertAlign w:val="baseline"/>
                 <w:rtl w:val="0"/>
               </w:rPr>
               <w:t xml:space="preserve">Requisiti Non Funzionali</w:t>
@@ -207,11 +231,34 @@
             </w:tabs>
             <w:spacing w:before="60" w:line="240" w:lineRule="auto"/>
             <w:ind w:left="360" w:firstLine="0"/>
-            <w:rPr/>
+            <w:rPr>
+              <w:rFonts w:ascii="Arial" w:cs="Arial" w:eastAsia="Arial" w:hAnsi="Arial"/>
+              <w:b w:val="0"/>
+              <w:i w:val="0"/>
+              <w:smallCaps w:val="0"/>
+              <w:strike w:val="0"/>
+              <w:color w:val="000000"/>
+              <w:sz w:val="22"/>
+              <w:szCs w:val="22"/>
+              <w:u w:val="none"/>
+              <w:shd w:fill="auto" w:val="clear"/>
+              <w:vertAlign w:val="baseline"/>
+            </w:rPr>
           </w:pPr>
           <w:hyperlink w:anchor="_vjljeljxdb62">
             <w:r>
               <w:rPr>
+                <w:rFonts w:ascii="Arial" w:cs="Arial" w:eastAsia="Arial" w:hAnsi="Arial"/>
+                <w:b w:val="0"/>
+                <w:i w:val="0"/>
+                <w:smallCaps w:val="0"/>
+                <w:strike w:val="0"/>
+                <w:color w:val="000000"/>
+                <w:sz w:val="22"/>
+                <w:szCs w:val="22"/>
+                <w:u w:val="none"/>
+                <w:shd w:fill="auto" w:val="clear"/>
+                <w:vertAlign w:val="baseline"/>
                 <w:rtl w:val="0"/>
               </w:rPr>
               <w:t xml:space="preserve">Requisiti di Sistema</w:t>
@@ -233,13 +280,33 @@
             </w:tabs>
             <w:spacing w:before="60" w:line="240" w:lineRule="auto"/>
             <w:rPr>
+              <w:rFonts w:ascii="Arial" w:cs="Arial" w:eastAsia="Arial" w:hAnsi="Arial"/>
               <w:b w:val="1"/>
+              <w:i w:val="0"/>
+              <w:smallCaps w:val="0"/>
+              <w:strike w:val="0"/>
+              <w:color w:val="000000"/>
+              <w:sz w:val="22"/>
+              <w:szCs w:val="22"/>
+              <w:u w:val="none"/>
+              <w:shd w:fill="auto" w:val="clear"/>
+              <w:vertAlign w:val="baseline"/>
             </w:rPr>
           </w:pPr>
           <w:hyperlink w:anchor="_ddk3r0pbpcff">
             <w:r>
               <w:rPr>
+                <w:rFonts w:ascii="Arial" w:cs="Arial" w:eastAsia="Arial" w:hAnsi="Arial"/>
                 <w:b w:val="1"/>
+                <w:i w:val="0"/>
+                <w:smallCaps w:val="0"/>
+                <w:strike w:val="0"/>
+                <w:color w:val="000000"/>
+                <w:sz w:val="22"/>
+                <w:szCs w:val="22"/>
+                <w:u w:val="none"/>
+                <w:shd w:fill="auto" w:val="clear"/>
+                <w:vertAlign w:val="baseline"/>
                 <w:rtl w:val="0"/>
               </w:rPr>
               <w:t xml:space="preserve">Progettazione</w:t>
@@ -261,11 +328,34 @@
             </w:tabs>
             <w:spacing w:before="60" w:line="240" w:lineRule="auto"/>
             <w:ind w:left="360" w:firstLine="0"/>
-            <w:rPr/>
+            <w:rPr>
+              <w:rFonts w:ascii="Arial" w:cs="Arial" w:eastAsia="Arial" w:hAnsi="Arial"/>
+              <w:b w:val="0"/>
+              <w:i w:val="0"/>
+              <w:smallCaps w:val="0"/>
+              <w:strike w:val="0"/>
+              <w:color w:val="000000"/>
+              <w:sz w:val="22"/>
+              <w:szCs w:val="22"/>
+              <w:u w:val="none"/>
+              <w:shd w:fill="auto" w:val="clear"/>
+              <w:vertAlign w:val="baseline"/>
+            </w:rPr>
           </w:pPr>
           <w:hyperlink w:anchor="_thpy4jwo7qmh">
             <w:r>
               <w:rPr>
+                <w:rFonts w:ascii="Arial" w:cs="Arial" w:eastAsia="Arial" w:hAnsi="Arial"/>
+                <w:b w:val="0"/>
+                <w:i w:val="0"/>
+                <w:smallCaps w:val="0"/>
+                <w:strike w:val="0"/>
+                <w:color w:val="000000"/>
+                <w:sz w:val="22"/>
+                <w:szCs w:val="22"/>
+                <w:u w:val="none"/>
+                <w:shd w:fill="auto" w:val="clear"/>
+                <w:vertAlign w:val="baseline"/>
                 <w:rtl w:val="0"/>
               </w:rPr>
               <w:t xml:space="preserve">Casi D’Uso:</w:t>
@@ -287,11 +377,34 @@
             </w:tabs>
             <w:spacing w:before="60" w:line="240" w:lineRule="auto"/>
             <w:ind w:left="360" w:firstLine="0"/>
-            <w:rPr/>
+            <w:rPr>
+              <w:rFonts w:ascii="Arial" w:cs="Arial" w:eastAsia="Arial" w:hAnsi="Arial"/>
+              <w:b w:val="0"/>
+              <w:i w:val="0"/>
+              <w:smallCaps w:val="0"/>
+              <w:strike w:val="0"/>
+              <w:color w:val="000000"/>
+              <w:sz w:val="22"/>
+              <w:szCs w:val="22"/>
+              <w:u w:val="none"/>
+              <w:shd w:fill="auto" w:val="clear"/>
+              <w:vertAlign w:val="baseline"/>
+            </w:rPr>
           </w:pPr>
           <w:hyperlink w:anchor="_8s7wdjcnh7e7">
             <w:r>
               <w:rPr>
+                <w:rFonts w:ascii="Arial" w:cs="Arial" w:eastAsia="Arial" w:hAnsi="Arial"/>
+                <w:b w:val="0"/>
+                <w:i w:val="0"/>
+                <w:smallCaps w:val="0"/>
+                <w:strike w:val="0"/>
+                <w:color w:val="000000"/>
+                <w:sz w:val="22"/>
+                <w:szCs w:val="22"/>
+                <w:u w:val="none"/>
+                <w:shd w:fill="auto" w:val="clear"/>
+                <w:vertAlign w:val="baseline"/>
                 <w:rtl w:val="0"/>
               </w:rPr>
               <w:t xml:space="preserve">Elenco dei File da Realizzare</w:t>
@@ -313,13 +426,33 @@
             </w:tabs>
             <w:spacing w:before="60" w:line="240" w:lineRule="auto"/>
             <w:rPr>
+              <w:rFonts w:ascii="Arial" w:cs="Arial" w:eastAsia="Arial" w:hAnsi="Arial"/>
               <w:b w:val="1"/>
+              <w:i w:val="0"/>
+              <w:smallCaps w:val="0"/>
+              <w:strike w:val="0"/>
+              <w:color w:val="000000"/>
+              <w:sz w:val="22"/>
+              <w:szCs w:val="22"/>
+              <w:u w:val="none"/>
+              <w:shd w:fill="auto" w:val="clear"/>
+              <w:vertAlign w:val="baseline"/>
             </w:rPr>
           </w:pPr>
           <w:hyperlink w:anchor="_6wb5c1t7z9qs">
             <w:r>
               <w:rPr>
+                <w:rFonts w:ascii="Arial" w:cs="Arial" w:eastAsia="Arial" w:hAnsi="Arial"/>
                 <w:b w:val="1"/>
+                <w:i w:val="0"/>
+                <w:smallCaps w:val="0"/>
+                <w:strike w:val="0"/>
+                <w:color w:val="000000"/>
+                <w:sz w:val="22"/>
+                <w:szCs w:val="22"/>
+                <w:u w:val="none"/>
+                <w:shd w:fill="auto" w:val="clear"/>
+                <w:vertAlign w:val="baseline"/>
                 <w:rtl w:val="0"/>
               </w:rPr>
               <w:t xml:space="preserve">Librerie da Utilizzare</w:t>
@@ -347,8 +480,8 @@
           <w:u w:val="single"/>
         </w:rPr>
       </w:pPr>
-      <w:bookmarkStart w:colFirst="0" w:colLast="0" w:name="_79cwg5c6qf6s" w:id="2"/>
-      <w:bookmarkEnd w:id="2"/>
+      <w:bookmarkStart w:colFirst="0" w:colLast="0" w:name="_79cwg5c6qf6s" w:id="1"/>
+      <w:bookmarkEnd w:id="1"/>
       <w:r>
         <w:rPr>
           <w:b w:val="1"/>
@@ -498,22 +631,6 @@
           <w:szCs w:val="26"/>
           <w:rtl w:val="0"/>
         </w:rPr>
-        <w:t xml:space="preserve">I giorni uomo stimati per questo progetto sono circa 14.63̅, di cui 2 giorni per la progettazione, 8 giorni per la produzione del manufatto, 2 giorni per il collaudo e la realizzazione delle effettive pagine da visualizzare, e i rimanenti 2.63̅  giorni per l’impostazione dell’ambiente.</w:t>
-      </w:r>
-    </w:p>
-    <w:p>
-      <w:pPr>
-        <w:rPr>
-          <w:sz w:val="26"/>
-          <w:szCs w:val="26"/>
-        </w:rPr>
-      </w:pPr>
-      <w:r>
-        <w:rPr>
-          <w:sz w:val="26"/>
-          <w:szCs w:val="26"/>
-          <w:rtl w:val="0"/>
-        </w:rPr>
         <w:t xml:space="preserve">Mentre se utilizzassimo “Media Wiki” ne dovremmo utilizzare solamente 8 di giorni uomo, di cui 6 giorni per impostare il servizio e i vari ambienti e i rimanenti 2 per allestire la pagina.</w:t>
       </w:r>
     </w:p>
@@ -538,8 +655,8 @@
           <w:u w:val="single"/>
         </w:rPr>
       </w:pPr>
-      <w:bookmarkStart w:colFirst="0" w:colLast="0" w:name="_jop8ahbtvd4s" w:id="3"/>
-      <w:bookmarkEnd w:id="3"/>
+      <w:bookmarkStart w:colFirst="0" w:colLast="0" w:name="_jop8ahbtvd4s" w:id="2"/>
+      <w:bookmarkEnd w:id="2"/>
       <w:r>
         <w:rPr>
           <w:b w:val="1"/>
@@ -565,8 +682,8 @@
           <w:u w:val="single"/>
         </w:rPr>
       </w:pPr>
-      <w:bookmarkStart w:colFirst="0" w:colLast="0" w:name="_oew2a5fuiccu" w:id="4"/>
-      <w:bookmarkEnd w:id="4"/>
+      <w:bookmarkStart w:colFirst="0" w:colLast="0" w:name="_oew2a5fuiccu" w:id="3"/>
+      <w:bookmarkEnd w:id="3"/>
       <w:r>
         <w:rPr>
           <w:b w:val="1"/>
@@ -627,6 +744,7 @@
         <w:rPr>
           <w:sz w:val="26"/>
           <w:szCs w:val="26"/>
+          <w:u w:val="none"/>
         </w:rPr>
       </w:pPr>
       <w:r>
@@ -649,6 +767,7 @@
         <w:rPr>
           <w:sz w:val="26"/>
           <w:szCs w:val="26"/>
+          <w:u w:val="none"/>
         </w:rPr>
       </w:pPr>
       <w:r>
@@ -671,6 +790,7 @@
         <w:rPr>
           <w:sz w:val="26"/>
           <w:szCs w:val="26"/>
+          <w:u w:val="none"/>
         </w:rPr>
       </w:pPr>
       <w:r>
@@ -744,6 +864,7 @@
         <w:rPr>
           <w:sz w:val="26"/>
           <w:szCs w:val="26"/>
+          <w:u w:val="none"/>
         </w:rPr>
       </w:pPr>
       <w:r>
@@ -766,6 +887,7 @@
         <w:rPr>
           <w:sz w:val="26"/>
           <w:szCs w:val="26"/>
+          <w:u w:val="none"/>
         </w:rPr>
       </w:pPr>
       <w:r>
@@ -788,6 +910,7 @@
         <w:rPr>
           <w:sz w:val="26"/>
           <w:szCs w:val="26"/>
+          <w:u w:val="none"/>
         </w:rPr>
       </w:pPr>
       <w:r>
@@ -810,6 +933,7 @@
         <w:rPr>
           <w:sz w:val="26"/>
           <w:szCs w:val="26"/>
+          <w:u w:val="none"/>
         </w:rPr>
       </w:pPr>
       <w:r>
@@ -883,6 +1007,7 @@
         <w:rPr>
           <w:sz w:val="26"/>
           <w:szCs w:val="26"/>
+          <w:u w:val="none"/>
         </w:rPr>
       </w:pPr>
       <w:r>
@@ -905,6 +1030,7 @@
         <w:rPr>
           <w:sz w:val="26"/>
           <w:szCs w:val="26"/>
+          <w:u w:val="none"/>
         </w:rPr>
       </w:pPr>
       <w:r>
@@ -927,6 +1053,7 @@
         <w:rPr>
           <w:sz w:val="26"/>
           <w:szCs w:val="26"/>
+          <w:u w:val="none"/>
         </w:rPr>
       </w:pPr>
       <w:r>
@@ -1000,6 +1127,7 @@
         <w:rPr>
           <w:sz w:val="26"/>
           <w:szCs w:val="26"/>
+          <w:u w:val="none"/>
         </w:rPr>
       </w:pPr>
       <w:r>
@@ -1022,6 +1150,7 @@
         <w:rPr>
           <w:sz w:val="26"/>
           <w:szCs w:val="26"/>
+          <w:u w:val="none"/>
         </w:rPr>
       </w:pPr>
       <w:r>
@@ -1044,6 +1173,7 @@
         <w:rPr>
           <w:sz w:val="26"/>
           <w:szCs w:val="26"/>
+          <w:u w:val="none"/>
         </w:rPr>
       </w:pPr>
       <w:r>
@@ -1070,8 +1200,8 @@
           <w:u w:val="single"/>
         </w:rPr>
       </w:pPr>
-      <w:bookmarkStart w:colFirst="0" w:colLast="0" w:name="_cf84hppg4oc9" w:id="5"/>
-      <w:bookmarkEnd w:id="5"/>
+      <w:bookmarkStart w:colFirst="0" w:colLast="0" w:name="_cf84hppg4oc9" w:id="4"/>
+      <w:bookmarkEnd w:id="4"/>
       <w:r>
         <w:rPr>
           <w:b w:val="1"/>
@@ -1132,6 +1262,7 @@
         <w:rPr>
           <w:sz w:val="26"/>
           <w:szCs w:val="26"/>
+          <w:u w:val="none"/>
         </w:rPr>
       </w:pPr>
       <w:r>
@@ -1205,6 +1336,7 @@
         <w:rPr>
           <w:sz w:val="26"/>
           <w:szCs w:val="26"/>
+          <w:u w:val="none"/>
         </w:rPr>
       </w:pPr>
       <w:r>
@@ -1278,6 +1410,7 @@
         <w:rPr>
           <w:sz w:val="26"/>
           <w:szCs w:val="26"/>
+          <w:u w:val="none"/>
         </w:rPr>
       </w:pPr>
       <w:r>
@@ -1300,6 +1433,7 @@
         <w:rPr>
           <w:sz w:val="26"/>
           <w:szCs w:val="26"/>
+          <w:u w:val="none"/>
         </w:rPr>
       </w:pPr>
       <w:r>
@@ -1313,19 +1447,21 @@
     </w:p>
     <w:p>
       <w:pPr>
-        <w:rPr>
-          <w:sz w:val="26"/>
-          <w:szCs w:val="26"/>
-        </w:rPr>
-      </w:pPr>
-      <w:r>
-        <w:rPr>
-          <w:rtl w:val="0"/>
-        </w:rPr>
-      </w:r>
-    </w:p>
-    <w:p>
-      <w:pPr>
+        <w:ind w:left="0" w:firstLine="0"/>
+        <w:rPr>
+          <w:sz w:val="26"/>
+          <w:szCs w:val="26"/>
+        </w:rPr>
+      </w:pPr>
+      <w:r>
+        <w:rPr>
+          <w:rtl w:val="0"/>
+        </w:rPr>
+      </w:r>
+    </w:p>
+    <w:p>
+      <w:pPr>
+        <w:ind w:left="0" w:firstLine="0"/>
         <w:rPr>
           <w:sz w:val="26"/>
           <w:szCs w:val="26"/>
@@ -1352,6 +1488,7 @@
     </w:p>
     <w:p>
       <w:pPr>
+        <w:ind w:left="0" w:firstLine="0"/>
         <w:rPr>
           <w:sz w:val="26"/>
           <w:szCs w:val="26"/>
@@ -1373,6 +1510,7 @@
         <w:rPr>
           <w:sz w:val="26"/>
           <w:szCs w:val="26"/>
+          <w:u w:val="none"/>
         </w:rPr>
       </w:pPr>
       <w:r>
@@ -1394,8 +1532,8 @@
           <w:u w:val="single"/>
         </w:rPr>
       </w:pPr>
-      <w:bookmarkStart w:colFirst="0" w:colLast="0" w:name="_vjljeljxdb62" w:id="6"/>
-      <w:bookmarkEnd w:id="6"/>
+      <w:bookmarkStart w:colFirst="0" w:colLast="0" w:name="_vjljeljxdb62" w:id="5"/>
+      <w:bookmarkEnd w:id="5"/>
       <w:r>
         <w:rPr>
           <w:b w:val="1"/>
@@ -1454,15 +1592,16 @@
         <w:rPr>
           <w:sz w:val="26"/>
           <w:szCs w:val="26"/>
-        </w:rPr>
-      </w:pPr>
-      <w:r>
-        <w:rPr>
-          <w:sz w:val="26"/>
-          <w:szCs w:val="26"/>
-          <w:rtl w:val="0"/>
-        </w:rPr>
-        <w:t xml:space="preserve">Due mini-PC, uno per il server web (Apache/HTTP) e uno per il database.</w:t>
+          <w:u w:val="none"/>
+        </w:rPr>
+      </w:pPr>
+      <w:r>
+        <w:rPr>
+          <w:sz w:val="26"/>
+          <w:szCs w:val="26"/>
+          <w:rtl w:val="0"/>
+        </w:rPr>
+        <w:t xml:space="preserve">Due mini-PC su cui è installata l’ultima versione di Ubuntu, uno per il server web (Apache/HTTP) e uno per il database.</w:t>
         <w:br w:type="textWrapping"/>
       </w:r>
     </w:p>
@@ -1476,6 +1615,7 @@
         <w:rPr>
           <w:sz w:val="26"/>
           <w:szCs w:val="26"/>
+          <w:u w:val="none"/>
         </w:rPr>
       </w:pPr>
       <w:r>
@@ -1549,6 +1689,7 @@
         <w:rPr>
           <w:sz w:val="26"/>
           <w:szCs w:val="26"/>
+          <w:u w:val="none"/>
         </w:rPr>
       </w:pPr>
       <w:r>
@@ -1571,6 +1712,7 @@
         <w:rPr>
           <w:sz w:val="26"/>
           <w:szCs w:val="26"/>
+          <w:u w:val="none"/>
         </w:rPr>
       </w:pPr>
       <w:r>
@@ -1593,6 +1735,7 @@
         <w:rPr>
           <w:sz w:val="26"/>
           <w:szCs w:val="26"/>
+          <w:u w:val="none"/>
         </w:rPr>
       </w:pPr>
       <w:r>
@@ -1670,6 +1813,7 @@
         <w:rPr>
           <w:sz w:val="26"/>
           <w:szCs w:val="26"/>
+          <w:u w:val="none"/>
         </w:rPr>
       </w:pPr>
       <w:r>
@@ -1692,6 +1836,7 @@
         <w:rPr>
           <w:sz w:val="26"/>
           <w:szCs w:val="26"/>
+          <w:u w:val="none"/>
         </w:rPr>
       </w:pPr>
       <w:r>
@@ -1714,6 +1859,7 @@
         <w:rPr>
           <w:sz w:val="26"/>
           <w:szCs w:val="26"/>
+          <w:u w:val="none"/>
         </w:rPr>
       </w:pPr>
       <w:r>
@@ -1723,6 +1869,41 @@
           <w:rtl w:val="0"/>
         </w:rPr>
         <w:t xml:space="preserve">Utilizzo di protocolli di sicurezza come HTTPS e TLS.</w:t>
+      </w:r>
+    </w:p>
+    <w:p>
+      <w:pPr>
+        <w:ind w:left="1440" w:firstLine="0"/>
+        <w:rPr>
+          <w:sz w:val="26"/>
+          <w:szCs w:val="26"/>
+        </w:rPr>
+      </w:pPr>
+      <w:r>
+        <w:rPr>
+          <w:rtl w:val="0"/>
+        </w:rPr>
+      </w:r>
+    </w:p>
+    <w:p>
+      <w:pPr>
+        <w:numPr>
+          <w:ilvl w:val="0"/>
+          <w:numId w:val="10"/>
+        </w:numPr>
+        <w:ind w:left="1440" w:hanging="360"/>
+        <w:rPr>
+          <w:sz w:val="26"/>
+          <w:szCs w:val="26"/>
+        </w:rPr>
+      </w:pPr>
+      <w:r>
+        <w:rPr>
+          <w:sz w:val="26"/>
+          <w:szCs w:val="26"/>
+          <w:rtl w:val="0"/>
+        </w:rPr>
+        <w:t xml:space="preserve">Il server sarà situato all’interno della DMZ (zona demilitarizzata)</w:t>
       </w:r>
     </w:p>
     <w:p>
@@ -1734,8 +1915,8 @@
           <w:u w:val="single"/>
         </w:rPr>
       </w:pPr>
-      <w:bookmarkStart w:colFirst="0" w:colLast="0" w:name="_ddk3r0pbpcff" w:id="7"/>
-      <w:bookmarkEnd w:id="7"/>
+      <w:bookmarkStart w:colFirst="0" w:colLast="0" w:name="_ddk3r0pbpcff" w:id="6"/>
+      <w:bookmarkEnd w:id="6"/>
       <w:r>
         <w:rPr>
           <w:b w:val="1"/>
@@ -1754,8 +1935,8 @@
           <w:szCs w:val="32"/>
         </w:rPr>
       </w:pPr>
-      <w:bookmarkStart w:colFirst="0" w:colLast="0" w:name="_thpy4jwo7qmh" w:id="8"/>
-      <w:bookmarkEnd w:id="8"/>
+      <w:bookmarkStart w:colFirst="0" w:colLast="0" w:name="_thpy4jwo7qmh" w:id="7"/>
+      <w:bookmarkEnd w:id="7"/>
       <w:r>
         <w:rPr>
           <w:b w:val="1"/>
@@ -1817,6 +1998,7 @@
         <w:rPr>
           <w:sz w:val="26"/>
           <w:szCs w:val="26"/>
+          <w:u w:val="none"/>
         </w:rPr>
       </w:pPr>
       <w:r>
@@ -1849,6 +2031,7 @@
         <w:rPr>
           <w:sz w:val="26"/>
           <w:szCs w:val="26"/>
+          <w:u w:val="none"/>
         </w:rPr>
       </w:pPr>
       <w:r>
@@ -1881,6 +2064,7 @@
         <w:rPr>
           <w:sz w:val="26"/>
           <w:szCs w:val="26"/>
+          <w:u w:val="none"/>
         </w:rPr>
       </w:pPr>
       <w:r>
@@ -1926,6 +2110,7 @@
         <w:rPr>
           <w:sz w:val="26"/>
           <w:szCs w:val="26"/>
+          <w:u w:val="none"/>
         </w:rPr>
       </w:pPr>
       <w:r>
@@ -1957,6 +2142,7 @@
         <w:rPr>
           <w:sz w:val="26"/>
           <w:szCs w:val="26"/>
+          <w:u w:val="none"/>
         </w:rPr>
       </w:pPr>
       <w:r>
@@ -1992,6 +2178,7 @@
         <w:rPr>
           <w:sz w:val="26"/>
           <w:szCs w:val="26"/>
+          <w:u w:val="none"/>
         </w:rPr>
       </w:pPr>
       <w:r>
@@ -2014,6 +2201,7 @@
         <w:rPr>
           <w:sz w:val="26"/>
           <w:szCs w:val="26"/>
+          <w:u w:val="none"/>
         </w:rPr>
       </w:pPr>
       <w:r>
@@ -2037,21 +2225,21 @@
     </w:p>
     <w:p>
       <w:pPr>
-        <w:ind w:firstLine="720"/>
-        <w:rPr>
-          <w:sz w:val="26"/>
-          <w:szCs w:val="26"/>
-        </w:rPr>
-      </w:pPr>
-      <w:r>
-        <w:rPr>
-          <w:rtl w:val="0"/>
-        </w:rPr>
-      </w:r>
-    </w:p>
-    <w:p>
-      <w:pPr>
-        <w:ind w:firstLine="720"/>
+        <w:ind w:left="0" w:firstLine="720"/>
+        <w:rPr>
+          <w:sz w:val="26"/>
+          <w:szCs w:val="26"/>
+        </w:rPr>
+      </w:pPr>
+      <w:r>
+        <w:rPr>
+          <w:rtl w:val="0"/>
+        </w:rPr>
+      </w:r>
+    </w:p>
+    <w:p>
+      <w:pPr>
+        <w:ind w:left="0" w:firstLine="720"/>
         <w:rPr>
           <w:sz w:val="26"/>
           <w:szCs w:val="26"/>
@@ -2086,6 +2274,7 @@
         <w:rPr>
           <w:sz w:val="26"/>
           <w:szCs w:val="26"/>
+          <w:u w:val="none"/>
         </w:rPr>
       </w:pPr>
       <w:r>
@@ -2118,6 +2307,7 @@
         <w:rPr>
           <w:sz w:val="26"/>
           <w:szCs w:val="26"/>
+          <w:u w:val="none"/>
         </w:rPr>
       </w:pPr>
       <w:r>
@@ -2150,6 +2340,7 @@
         <w:rPr>
           <w:sz w:val="26"/>
           <w:szCs w:val="26"/>
+          <w:u w:val="none"/>
         </w:rPr>
       </w:pPr>
       <w:r>
@@ -2182,6 +2373,7 @@
         <w:rPr>
           <w:sz w:val="26"/>
           <w:szCs w:val="26"/>
+          <w:u w:val="none"/>
         </w:rPr>
       </w:pPr>
       <w:r>
@@ -2214,6 +2406,7 @@
         <w:rPr>
           <w:sz w:val="26"/>
           <w:szCs w:val="26"/>
+          <w:u w:val="none"/>
         </w:rPr>
       </w:pPr>
       <w:r>
@@ -2249,6 +2442,7 @@
         <w:rPr>
           <w:sz w:val="26"/>
           <w:szCs w:val="26"/>
+          <w:u w:val="none"/>
         </w:rPr>
       </w:pPr>
       <w:r>
@@ -2284,6 +2478,7 @@
         <w:rPr>
           <w:sz w:val="26"/>
           <w:szCs w:val="26"/>
+          <w:u w:val="none"/>
         </w:rPr>
       </w:pPr>
       <w:r>
@@ -2319,6 +2514,7 @@
         <w:rPr>
           <w:sz w:val="26"/>
           <w:szCs w:val="26"/>
+          <w:u w:val="none"/>
         </w:rPr>
       </w:pPr>
       <w:r>
@@ -2391,6 +2587,7 @@
         <w:rPr>
           <w:sz w:val="26"/>
           <w:szCs w:val="26"/>
+          <w:u w:val="none"/>
         </w:rPr>
       </w:pPr>
       <w:r>
@@ -2423,6 +2620,7 @@
         <w:rPr>
           <w:sz w:val="26"/>
           <w:szCs w:val="26"/>
+          <w:u w:val="none"/>
         </w:rPr>
       </w:pPr>
       <w:r>
@@ -2455,6 +2653,7 @@
         <w:rPr>
           <w:sz w:val="26"/>
           <w:szCs w:val="26"/>
+          <w:u w:val="none"/>
         </w:rPr>
       </w:pPr>
       <w:r>
@@ -2487,6 +2686,7 @@
         <w:rPr>
           <w:sz w:val="26"/>
           <w:szCs w:val="26"/>
+          <w:u w:val="none"/>
         </w:rPr>
       </w:pPr>
       <w:r>
@@ -2563,6 +2763,7 @@
         <w:rPr>
           <w:sz w:val="26"/>
           <w:szCs w:val="26"/>
+          <w:u w:val="none"/>
         </w:rPr>
       </w:pPr>
       <w:r>
@@ -2585,6 +2786,7 @@
         <w:rPr>
           <w:sz w:val="26"/>
           <w:szCs w:val="26"/>
+          <w:u w:val="none"/>
         </w:rPr>
       </w:pPr>
       <w:r>
@@ -2608,6 +2810,7 @@
     </w:p>
     <w:p>
       <w:pPr>
+        <w:ind w:left="0" w:firstLine="0"/>
         <w:rPr>
           <w:sz w:val="26"/>
           <w:szCs w:val="26"/>
@@ -2656,6 +2859,7 @@
         <w:rPr>
           <w:sz w:val="26"/>
           <w:szCs w:val="26"/>
+          <w:u w:val="none"/>
         </w:rPr>
       </w:pPr>
       <w:r>
@@ -2688,6 +2892,7 @@
         <w:rPr>
           <w:sz w:val="26"/>
           <w:szCs w:val="26"/>
+          <w:u w:val="none"/>
         </w:rPr>
       </w:pPr>
       <w:r>
@@ -2841,6 +3046,7 @@
     </w:p>
     <w:p>
       <w:pPr>
+        <w:ind w:left="0" w:firstLine="0"/>
         <w:rPr>
           <w:sz w:val="26"/>
           <w:szCs w:val="26"/>
@@ -2888,6 +3094,7 @@
     </w:p>
     <w:p>
       <w:pPr>
+        <w:ind w:left="0" w:firstLine="0"/>
         <w:rPr>
           <w:sz w:val="26"/>
           <w:szCs w:val="26"/>
@@ -2936,6 +3143,7 @@
         <w:rPr>
           <w:sz w:val="26"/>
           <w:szCs w:val="26"/>
+          <w:u w:val="none"/>
         </w:rPr>
       </w:pPr>
       <w:r>
@@ -2968,6 +3176,7 @@
         <w:rPr>
           <w:sz w:val="26"/>
           <w:szCs w:val="26"/>
+          <w:u w:val="none"/>
         </w:rPr>
       </w:pPr>
       <w:r>
@@ -3000,6 +3209,7 @@
         <w:rPr>
           <w:sz w:val="26"/>
           <w:szCs w:val="26"/>
+          <w:u w:val="none"/>
         </w:rPr>
       </w:pPr>
       <w:r>
@@ -3032,6 +3242,7 @@
         <w:rPr>
           <w:sz w:val="26"/>
           <w:szCs w:val="26"/>
+          <w:u w:val="none"/>
         </w:rPr>
       </w:pPr>
       <w:r>
@@ -3262,6 +3473,7 @@
         <w:rPr>
           <w:sz w:val="26"/>
           <w:szCs w:val="26"/>
+          <w:u w:val="none"/>
         </w:rPr>
       </w:pPr>
       <w:r>
@@ -3312,6 +3524,7 @@
     </w:p>
     <w:p>
       <w:pPr>
+        <w:ind w:left="0" w:firstLine="0"/>
         <w:rPr>
           <w:sz w:val="26"/>
           <w:szCs w:val="26"/>
@@ -3326,12 +3539,12 @@
           <wp:inline distB="114300" distT="114300" distL="114300" distR="114300">
             <wp:extent cx="5731200" cy="4445000"/>
             <wp:effectExtent b="0" l="0" r="0" t="0"/>
-            <wp:docPr id="1" name="image1.png"/>
+            <wp:docPr id="1" name="image2.png"/>
             <a:graphic>
               <a:graphicData uri="http://schemas.openxmlformats.org/drawingml/2006/picture">
                 <pic:pic>
                   <pic:nvPicPr>
-                    <pic:cNvPr id="0" name="image1.png"/>
+                    <pic:cNvPr id="0" name="image2.png"/>
                     <pic:cNvPicPr preferRelativeResize="0"/>
                   </pic:nvPicPr>
                   <pic:blipFill>
@@ -3384,8 +3597,8 @@
           <w:u w:val="single"/>
         </w:rPr>
       </w:pPr>
-      <w:bookmarkStart w:colFirst="0" w:colLast="0" w:name="_x9h2b5nx9n7v" w:id="9"/>
-      <w:bookmarkEnd w:id="9"/>
+      <w:bookmarkStart w:colFirst="0" w:colLast="0" w:name="_x9h2b5nx9n7v" w:id="8"/>
+      <w:bookmarkEnd w:id="8"/>
       <w:r>
         <w:rPr>
           <w:b w:val="1"/>
@@ -3413,12 +3626,12 @@
           <wp:inline distB="114300" distT="114300" distL="114300" distR="114300">
             <wp:extent cx="5731200" cy="3187700"/>
             <wp:effectExtent b="0" l="0" r="0" t="0"/>
-            <wp:docPr id="2" name="image2.png"/>
+            <wp:docPr id="2" name="image1.png"/>
             <a:graphic>
               <a:graphicData uri="http://schemas.openxmlformats.org/drawingml/2006/picture">
                 <pic:pic>
                   <pic:nvPicPr>
-                    <pic:cNvPr id="0" name="image2.png"/>
+                    <pic:cNvPr id="0" name="image1.png"/>
                     <pic:cNvPicPr preferRelativeResize="0"/>
                   </pic:nvPicPr>
                   <pic:blipFill>
@@ -3457,8 +3670,8 @@
           <w:u w:val="single"/>
         </w:rPr>
       </w:pPr>
-      <w:bookmarkStart w:colFirst="0" w:colLast="0" w:name="_8s7wdjcnh7e7" w:id="10"/>
-      <w:bookmarkEnd w:id="10"/>
+      <w:bookmarkStart w:colFirst="0" w:colLast="0" w:name="_8s7wdjcnh7e7" w:id="9"/>
+      <w:bookmarkEnd w:id="9"/>
       <w:r>
         <w:rPr>
           <w:b w:val="1"/>
@@ -3659,7 +3872,6 @@
     </w:p>
     <w:sectPr>
       <w:footerReference r:id="rId8" w:type="default"/>
-      <w:type w:val="nextPage"/>
       <w:pgSz w:h="16834" w:w="11909" w:orient="portrait"/>
       <w:pgMar w:bottom="1440" w:top="1440" w:left="1440" w:right="1440" w:header="720" w:footer="720"/>
       <w:pgNumType w:start="1"/>

</xml_diff>